<commit_message>
no se porque me pidio este cambio
</commit_message>
<xml_diff>
--- a/Documentacion/ProyectoFinal_ACC.docx
+++ b/Documentacion/ProyectoFinal_ACC.docx
@@ -10,6 +10,7 @@
           <w:docPartUnique/>
         </w:docPartObj>
       </w:sdtPr>
+      <w:sdtEndPr/>
       <w:sdtContent>
         <w:p>
           <w:pPr>
@@ -23,7 +24,7 @@
               <w:rFonts w:eastAsiaTheme="minorEastAsia"/>
               <w:noProof/>
               <w:color w:val="FFFFFF" w:themeColor="background1"/>
-              <w:lang w:val="es-MX"/>
+              <w:lang w:val="es-MX" w:eastAsia="es-MX"/>
             </w:rPr>
             <mc:AlternateContent>
               <mc:Choice Requires="wpg">
@@ -103,6 +104,7 @@
                                     <w:dataBinding w:prefixMappings="xmlns:ns0='http://purl.org/dc/elements/1.1/' xmlns:ns1='http://schemas.openxmlformats.org/package/2006/metadata/core-properties' " w:xpath="/ns1:coreProperties[1]/ns0:title[1]" w:storeItemID="{6C3C8BC8-F283-45AE-878A-BAB7291924A1}"/>
                                     <w:text/>
                                   </w:sdtPr>
+                                  <w:sdtEndPr/>
                                   <w:sdtContent>
                                     <w:p>
                                       <w:pPr>
@@ -140,6 +142,7 @@
                                     <w:dataBinding w:prefixMappings="xmlns:ns0='http://purl.org/dc/elements/1.1/' xmlns:ns1='http://schemas.openxmlformats.org/package/2006/metadata/core-properties' " w:xpath="/ns1:coreProperties[1]/ns0:subject[1]" w:storeItemID="{6C3C8BC8-F283-45AE-878A-BAB7291924A1}"/>
                                     <w:text/>
                                   </w:sdtPr>
+                                  <w:sdtEndPr/>
                                   <w:sdtContent>
                                     <w:p>
                                       <w:pPr>
@@ -320,23 +323,13 @@
                                       <w:szCs w:val="32"/>
                                     </w:rPr>
                                   </w:pPr>
-                                  <w:proofErr w:type="spellStart"/>
                                   <w:r>
                                     <w:rPr>
                                       <w:color w:val="FFFFFF" w:themeColor="background1"/>
                                       <w:sz w:val="32"/>
                                       <w:szCs w:val="32"/>
                                     </w:rPr>
-                                    <w:t>Zayra</w:t>
-                                  </w:r>
-                                  <w:proofErr w:type="spellEnd"/>
-                                  <w:r>
-                                    <w:rPr>
-                                      <w:color w:val="FFFFFF" w:themeColor="background1"/>
-                                      <w:sz w:val="32"/>
-                                      <w:szCs w:val="32"/>
-                                    </w:rPr>
-                                    <w:t xml:space="preserve"> Chávez Bautista</w:t>
+                                    <w:t>Zayra Chávez Bautista</w:t>
                                   </w:r>
                                 </w:p>
                                 <w:p>
@@ -363,6 +356,7 @@
                                       <w:dataBinding w:prefixMappings="xmlns:ns0='http://schemas.openxmlformats.org/officeDocument/2006/extended-properties' " w:xpath="/ns0:Properties[1]/ns0:Company[1]" w:storeItemID="{6668398D-A668-4E3E-A5EB-62B293D839F1}"/>
                                       <w:text/>
                                     </w:sdtPr>
+                                    <w:sdtEndPr/>
                                     <w:sdtContent>
                                       <w:r>
                                         <w:rPr>
@@ -646,7 +640,7 @@
           <w:r>
             <w:rPr>
               <w:noProof/>
-              <w:lang w:eastAsia="es-ES"/>
+              <w:lang w:val="es-MX" w:eastAsia="es-MX"/>
             </w:rPr>
             <w:drawing>
               <wp:anchor distT="0" distB="0" distL="114300" distR="114300" simplePos="0" relativeHeight="251660288" behindDoc="0" locked="0" layoutInCell="1" allowOverlap="1">
@@ -849,7 +843,15 @@
           <w:sz w:val="24"/>
           <w:szCs w:val="24"/>
         </w:rPr>
-        <w:t>pulsioximetro</w:t>
+        <w:t>pulsioxí</w:t>
+      </w:r>
+      <w:r>
+        <w:rPr>
+          <w:rFonts w:ascii="Arial" w:hAnsi="Arial" w:cs="Arial"/>
+          <w:sz w:val="24"/>
+          <w:szCs w:val="24"/>
+        </w:rPr>
+        <w:t>metro</w:t>
       </w:r>
       <w:proofErr w:type="spellEnd"/>
       <w:r>
@@ -858,7 +860,15 @@
           <w:sz w:val="24"/>
           <w:szCs w:val="24"/>
         </w:rPr>
-        <w:t xml:space="preserve">, tomando en cuenta que todos los mineros están capacitados para dar primeros auxilios, y con conocimientos de por qué es importante colocar el </w:t>
+        <w:t>, tomando en cuenta que todos los mineros están capacitados para dar primeros auxilios, y con conocimientos de por qué es importan</w:t>
+      </w:r>
+      <w:r>
+        <w:rPr>
+          <w:rFonts w:ascii="Arial" w:hAnsi="Arial" w:cs="Arial"/>
+          <w:sz w:val="24"/>
+          <w:szCs w:val="24"/>
+        </w:rPr>
+        <w:t xml:space="preserve">te colocar el </w:t>
       </w:r>
       <w:proofErr w:type="spellStart"/>
       <w:r>
@@ -867,7 +877,15 @@
           <w:sz w:val="24"/>
           <w:szCs w:val="24"/>
         </w:rPr>
-        <w:t>pulsioximetro</w:t>
+        <w:t>pulsioxí</w:t>
+      </w:r>
+      <w:r>
+        <w:rPr>
+          <w:rFonts w:ascii="Arial" w:hAnsi="Arial" w:cs="Arial"/>
+          <w:sz w:val="24"/>
+          <w:szCs w:val="24"/>
+        </w:rPr>
+        <w:t>metro</w:t>
       </w:r>
       <w:proofErr w:type="spellEnd"/>
       <w:r>
@@ -923,7 +941,7 @@
       <w:r>
         <w:rPr>
           <w:noProof/>
-          <w:lang w:eastAsia="es-ES"/>
+          <w:lang w:val="es-MX" w:eastAsia="es-MX"/>
         </w:rPr>
         <w:drawing>
           <wp:anchor distT="0" distB="0" distL="114300" distR="114300" simplePos="0" relativeHeight="251661312" behindDoc="0" locked="0" layoutInCell="1" allowOverlap="1" wp14:anchorId="366C96C3" wp14:editId="7EE077F3">
@@ -1121,7 +1139,25 @@
           <w:lang w:val="es-MX"/>
         </w:rPr>
         <w:lastRenderedPageBreak/>
-        <w:t xml:space="preserve">Usuario herido consiente. </w:t>
+        <w:t>Usuario herido cons</w:t>
+      </w:r>
+      <w:r>
+        <w:rPr>
+          <w:rFonts w:ascii="Arial" w:hAnsi="Arial" w:cs="Arial"/>
+          <w:sz w:val="24"/>
+          <w:szCs w:val="24"/>
+          <w:lang w:val="es-MX"/>
+        </w:rPr>
+        <w:t>c</w:t>
+      </w:r>
+      <w:r>
+        <w:rPr>
+          <w:rFonts w:ascii="Arial" w:hAnsi="Arial" w:cs="Arial"/>
+          <w:sz w:val="24"/>
+          <w:szCs w:val="24"/>
+          <w:lang w:val="es-MX"/>
+        </w:rPr>
+        <w:t xml:space="preserve">iente. </w:t>
       </w:r>
       <w:r>
         <w:rPr>
@@ -1156,7 +1192,17 @@
           <w:sz w:val="24"/>
           <w:szCs w:val="24"/>
         </w:rPr>
-        <w:t>Seguir indicaciones del paramédico por medio del micrófono, al igual que podrá informarle su estado actual, sus síntomas y el paramédico podrá atenderlo por medio de voz en lo que llega la ambulancia.</w:t>
+        <w:t>Seguir indicaciones del paramédico por medio del micrófono, al igual que podrá informarle su esta</w:t>
+      </w:r>
+      <w:bookmarkStart w:id="1" w:name="_GoBack"/>
+      <w:bookmarkEnd w:id="1"/>
+      <w:r>
+        <w:rPr>
+          <w:rFonts w:ascii="Arial" w:hAnsi="Arial" w:cs="Arial"/>
+          <w:sz w:val="24"/>
+          <w:szCs w:val="24"/>
+        </w:rPr>
+        <w:t>do actual, sus síntomas y el paramédico podrá atenderlo por medio de voz en lo que llega la ambulancia.</w:t>
       </w:r>
     </w:p>
     <w:p>
@@ -1191,7 +1237,15 @@
           <w:sz w:val="24"/>
           <w:szCs w:val="24"/>
         </w:rPr>
-        <w:t>pulsioximetro</w:t>
+        <w:t>p</w:t>
+      </w:r>
+      <w:r>
+        <w:rPr>
+          <w:rFonts w:ascii="Arial" w:hAnsi="Arial" w:cs="Arial"/>
+          <w:sz w:val="24"/>
+          <w:szCs w:val="24"/>
+        </w:rPr>
+        <w:t>ulsioxímetro</w:t>
       </w:r>
       <w:proofErr w:type="spellEnd"/>
       <w:r>
@@ -1258,15 +1312,7 @@
           <w:sz w:val="24"/>
           <w:szCs w:val="24"/>
         </w:rPr>
-        <w:t xml:space="preserve"> </w:t>
-      </w:r>
-      <w:r>
-        <w:rPr>
-          <w:rFonts w:ascii="Arial" w:hAnsi="Arial" w:cs="Arial"/>
-          <w:sz w:val="24"/>
-          <w:szCs w:val="24"/>
-        </w:rPr>
-        <w:t xml:space="preserve">sacar su diagnóstico general y de tal manera enviárselo al centro de </w:t>
+        <w:t xml:space="preserve"> sacar su diagnóstico general y de tal manera enviárselo al centro de </w:t>
       </w:r>
       <w:r>
         <w:rPr>
@@ -1317,7 +1363,7 @@
       <w:r>
         <w:rPr>
           <w:noProof/>
-          <w:lang w:eastAsia="es-ES"/>
+          <w:lang w:val="es-MX" w:eastAsia="es-MX"/>
         </w:rPr>
         <w:drawing>
           <wp:inline distT="0" distB="0" distL="0" distR="0" wp14:anchorId="0378D2A5" wp14:editId="4D35B1A6">
@@ -1367,7 +1413,7 @@
         <w:pStyle w:val="Descripcin"/>
         <w:jc w:val="center"/>
       </w:pPr>
-      <w:bookmarkStart w:id="1" w:name="_Toc427055890"/>
+      <w:bookmarkStart w:id="2" w:name="_Toc427055890"/>
       <w:r>
         <w:t xml:space="preserve">Ilustración </w:t>
       </w:r>
@@ -1395,7 +1441,7 @@
       <w:r>
         <w:t>herido</w:t>
       </w:r>
-      <w:bookmarkEnd w:id="1"/>
+      <w:bookmarkEnd w:id="2"/>
     </w:p>
     <w:p/>
     <w:p/>
@@ -1616,7 +1662,7 @@
       <w:r>
         <w:rPr>
           <w:noProof/>
-          <w:lang w:eastAsia="es-ES"/>
+          <w:lang w:val="es-MX" w:eastAsia="es-MX"/>
         </w:rPr>
         <w:drawing>
           <wp:inline distT="0" distB="0" distL="0" distR="0" wp14:anchorId="1FECFF81" wp14:editId="6212B54D">
@@ -1666,7 +1712,7 @@
         <w:pStyle w:val="Descripcin"/>
         <w:jc w:val="center"/>
       </w:pPr>
-      <w:bookmarkStart w:id="2" w:name="_Toc427055891"/>
+      <w:bookmarkStart w:id="3" w:name="_Toc427055891"/>
       <w:r>
         <w:t xml:space="preserve">Ilustración </w:t>
       </w:r>
@@ -1694,7 +1740,7 @@
       <w:r>
         <w:t>dministrador</w:t>
       </w:r>
-      <w:bookmarkEnd w:id="2"/>
+      <w:bookmarkEnd w:id="3"/>
     </w:p>
     <w:p>
       <w:pPr>
@@ -1809,7 +1855,7 @@
       <w:r>
         <w:rPr>
           <w:noProof/>
-          <w:lang w:eastAsia="es-ES"/>
+          <w:lang w:val="es-MX" w:eastAsia="es-MX"/>
         </w:rPr>
         <w:drawing>
           <wp:inline distT="0" distB="0" distL="0" distR="0" wp14:anchorId="0B2DB368" wp14:editId="734844B7">
@@ -1859,7 +1905,7 @@
         <w:pStyle w:val="Descripcin"/>
         <w:jc w:val="center"/>
       </w:pPr>
-      <w:bookmarkStart w:id="3" w:name="_Toc427055892"/>
+      <w:bookmarkStart w:id="4" w:name="_Toc427055892"/>
       <w:r>
         <w:t xml:space="preserve">Ilustración </w:t>
       </w:r>
@@ -1890,7 +1936,7 @@
       <w:r>
         <w:t>paramédico</w:t>
       </w:r>
-      <w:bookmarkEnd w:id="3"/>
+      <w:bookmarkEnd w:id="4"/>
     </w:p>
     <w:p>
       <w:pPr>
@@ -2106,8 +2152,6 @@
         <w:pStyle w:val="Prrafodelista"/>
         <w:ind w:left="1287"/>
       </w:pPr>
-      <w:bookmarkStart w:id="4" w:name="_GoBack"/>
-      <w:bookmarkEnd w:id="4"/>
     </w:p>
     <w:p>
       <w:pPr>
@@ -2118,7 +2162,7 @@
       <w:r>
         <w:rPr>
           <w:noProof/>
-          <w:lang w:eastAsia="es-ES"/>
+          <w:lang w:val="es-MX" w:eastAsia="es-MX"/>
         </w:rPr>
         <w:drawing>
           <wp:inline distT="0" distB="0" distL="0" distR="0" wp14:anchorId="36811991" wp14:editId="11BE9789">

</xml_diff>